<commit_message>
Graphs operations (distance, connectivity, community)
</commit_message>
<xml_diff>
--- a/ModelosInteligenciaArtificial/Unit04-Graphs/Unit04-Notes_Dirty.docx
+++ b/ModelosInteligenciaArtificial/Unit04-Graphs/Unit04-Notes_Dirty.docx
@@ -3,15 +3,7 @@
 <w:document xmlns:wpc="http://schemas.microsoft.com/office/word/2010/wordprocessingCanvas" xmlns:cx="http://schemas.microsoft.com/office/drawing/2014/chartex" xmlns:cx1="http://schemas.microsoft.com/office/drawing/2015/9/8/chartex" xmlns:cx2="http://schemas.microsoft.com/office/drawing/2015/10/21/chartex" xmlns:cx3="http://schemas.microsoft.com/office/drawing/2016/5/9/chartex" xmlns:cx4="http://schemas.microsoft.com/office/drawing/2016/5/10/chartex" xmlns:cx5="http://schemas.microsoft.com/office/drawing/2016/5/11/chartex" xmlns:cx6="http://schemas.microsoft.com/office/drawing/2016/5/12/chartex" xmlns:cx7="http://schemas.microsoft.com/office/drawing/2016/5/13/chartex" xmlns:cx8="http://schemas.microsoft.com/office/drawing/2016/5/14/chartex" xmlns:mc="http://schemas.openxmlformats.org/markup-compatibility/2006" xmlns:aink="http://schemas.microsoft.com/office/drawing/2016/ink" xmlns:am3d="http://schemas.microsoft.com/office/drawing/2017/model3d" xmlns:o="urn:schemas-microsoft-com:office:office" xmlns:oel="http://schemas.microsoft.com/office/2019/extlst" xmlns:r="http://schemas.openxmlformats.org/officeDocument/2006/relationships" xmlns:m="http://schemas.openxmlformats.org/officeDocument/2006/math" xmlns:v="urn:schemas-microsoft-com:vml" xmlns:wp14="http://schemas.microsoft.com/office/word/2010/wordprocessingDrawing" xmlns:wp="http://schemas.openxmlformats.org/drawingml/2006/wordprocessingDrawing" xmlns:w10="urn:schemas-microsoft-com:office:word" xmlns:w="http://schemas.openxmlformats.org/wordprocessingml/2006/main" xmlns:w14="http://schemas.microsoft.com/office/word/2010/wordml" xmlns:w15="http://schemas.microsoft.com/office/word/2012/wordml" xmlns:w16cex="http://schemas.microsoft.com/office/word/2018/wordml/cex" xmlns:w16cid="http://schemas.microsoft.com/office/word/2016/wordml/cid" xmlns:w16="http://schemas.microsoft.com/office/word/2018/wordml" xmlns:w16du="http://schemas.microsoft.com/office/word/2023/wordml/word16du" xmlns:w16sdtdh="http://schemas.microsoft.com/office/word/2020/wordml/sdtdatahash" xmlns:w16se="http://schemas.microsoft.com/office/word/2015/wordml/symex" xmlns:wpg="http://schemas.microsoft.com/office/word/2010/wordprocessingGroup" xmlns:wpi="http://schemas.microsoft.com/office/word/2010/wordprocessingInk" xmlns:wne="http://schemas.microsoft.com/office/word/2006/wordml" xmlns:wps="http://schemas.microsoft.com/office/word/2010/wordprocessingShape" mc:Ignorable="w14 w15 w16se w16cid w16 w16cex w16sdtdh w16du wp14">
   <w:body>
     <w:p>
-      <w:pPr>
-        <w:rPr>
-          <w:lang w:val="en-US"/>
-        </w:rPr>
-      </w:pPr>
-      <w:r>
-        <w:rPr>
-          <w:lang w:val="en-US"/>
-        </w:rPr>
+      <w:r>
         <w:t>30/04/2024</w:t>
       </w:r>
     </w:p>
@@ -264,22 +256,11 @@
       </w:r>
     </w:p>
     <w:p>
-      <w:pPr>
-        <w:rPr>
-          <w:lang w:val="en-US"/>
-        </w:rPr>
-      </w:pPr>
       <w:r>
         <w:t>Multigrafos: unir dos nodos con múltiples relaciones a la vez</w:t>
       </w:r>
     </w:p>
-    <w:p>
-      <w:pPr>
-        <w:rPr>
-          <w:lang w:val="en-US"/>
-        </w:rPr>
-      </w:pPr>
-    </w:p>
+    <w:p/>
     <w:p>
       <w:pPr>
         <w:pStyle w:val="ListParagraph"/>
@@ -308,11 +289,6 @@
       </w:r>
     </w:p>
     <w:p>
-      <w:pPr>
-        <w:rPr>
-          <w:lang w:val="en-US"/>
-        </w:rPr>
-      </w:pPr>
       <w:r>
         <w:t>Se puede hacer una proyecci</w:t>
       </w:r>
@@ -321,6 +297,254 @@
       </w:r>
       <w:r>
         <w:t xml:space="preserve"> y R del grafo, obteniendo las relaciones entre los dos grupos del grupo</w:t>
+      </w:r>
+    </w:p>
+    <w:p/>
+    <w:p>
+      <w:r>
+        <w:br w:type="page"/>
+      </w:r>
+    </w:p>
+    <w:p>
+      <w:r>
+        <w:lastRenderedPageBreak/>
+        <w:t>07/05/2024</w:t>
+      </w:r>
+    </w:p>
+    <w:p>
+      <w:r>
+        <w:t>Parte 2</w:t>
+      </w:r>
+    </w:p>
+    <w:p>
+      <w:pPr>
+        <w:pStyle w:val="ListParagraph"/>
+        <w:numPr>
+          <w:ilvl w:val="0"/>
+          <w:numId w:val="4"/>
+        </w:numPr>
+      </w:pPr>
+      <w:r>
+        <w:t>Distancias</w:t>
+      </w:r>
+    </w:p>
+    <w:p>
+      <w:r>
+        <w:t>¿Cuanto de lejos esta el nodo A del nodo H?</w:t>
+      </w:r>
+    </w:p>
+    <w:p>
+      <w:r>
+        <w:t>Camino: secuencia de nodos conectados por un enlace.</w:t>
+      </w:r>
+    </w:p>
+    <w:p>
+      <w:r>
+        <w:t>Saltos: nodos por los que hay que pasar</w:t>
+      </w:r>
+    </w:p>
+    <w:p>
+      <w:r>
+        <w:t>Distancia entre dos nodos: la longitud del camino m</w:t>
+      </w:r>
+      <w:r>
+        <w:t>á</w:t>
+      </w:r>
+      <w:r>
+        <w:t>s corto entre ellos</w:t>
+      </w:r>
+    </w:p>
+    <w:p>
+      <w:r>
+        <w:t>Búsqueda por amplitud: procedimiento para calcular la distancia de un nodo hasta el resto</w:t>
+      </w:r>
+    </w:p>
+    <w:p>
+      <w:r>
+        <w:t>Diámetro: distancia máxima entre cualquier par de nodos del grafo</w:t>
+      </w:r>
+    </w:p>
+    <w:p>
+      <w:r>
+        <w:t>Excentricidad: de un nodo ‘n’ es la mayor distancia entre ‘n’ y todos sus nodos. Para cada nodo, busca cual es la mayor distancia para llegar al nodo mas alejado</w:t>
+      </w:r>
+    </w:p>
+    <w:p>
+      <w:r>
+        <w:t>El radio: mínima excentricidad. El nodo mas central, a cual le costaría llegar menos</w:t>
+      </w:r>
+    </w:p>
+    <w:p>
+      <w:r>
+        <w:t>Periferia: conjunto de nodos que tienen excentricidad igual al diámetro</w:t>
+      </w:r>
+    </w:p>
+    <w:p>
+      <w:r>
+        <w:t>Centro: excentricidad es igual al radio</w:t>
+      </w:r>
+    </w:p>
+    <w:p/>
+    <w:p>
+      <w:pPr>
+        <w:pStyle w:val="ListParagraph"/>
+        <w:numPr>
+          <w:ilvl w:val="0"/>
+          <w:numId w:val="4"/>
+        </w:numPr>
+      </w:pPr>
+      <w:r>
+        <w:t>Conectividad</w:t>
+      </w:r>
+    </w:p>
+    <w:p>
+      <w:r>
+        <w:t>Grafo no dirigido:</w:t>
+      </w:r>
+    </w:p>
+    <w:p>
+      <w:r>
+        <w:t>Los enlaces no tienen dirección. Se considera conectado si existe un camino para cualquier par de nodo.</w:t>
+      </w:r>
+    </w:p>
+    <w:p>
+      <w:pPr>
+        <w:pStyle w:val="ListParagraph"/>
+        <w:numPr>
+          <w:ilvl w:val="0"/>
+          <w:numId w:val="1"/>
+        </w:numPr>
+      </w:pPr>
+      <w:r>
+        <w:t>Componente conectado: los componentes tienen que estar conectados entre si y no tener conexión con otros nodos fuera del subconjunto</w:t>
+      </w:r>
+    </w:p>
+    <w:p/>
+    <w:p>
+      <w:r>
+        <w:t xml:space="preserve">Grafo dirigido: </w:t>
+      </w:r>
+    </w:p>
+    <w:p>
+      <w:r>
+        <w:t>Se considera fuertemente conectado si hay un camino entre A -&gt; B y B -&gt; A</w:t>
+      </w:r>
+    </w:p>
+    <w:p>
+      <w:r>
+        <w:t>Se considera débilmente conectado si al remplezar los enlaces dirigidos con enlaces no dirigidos en grafo está conectado</w:t>
+      </w:r>
+    </w:p>
+    <w:p/>
+    <w:p>
+      <w:r>
+        <w:br w:type="page"/>
+      </w:r>
+    </w:p>
+    <w:p>
+      <w:pPr>
+        <w:pStyle w:val="ListParagraph"/>
+        <w:numPr>
+          <w:ilvl w:val="0"/>
+          <w:numId w:val="4"/>
+        </w:numPr>
+      </w:pPr>
+      <w:r>
+        <w:lastRenderedPageBreak/>
+        <w:t>Comunidades</w:t>
+      </w:r>
+    </w:p>
+    <w:p>
+      <w:r>
+        <w:t>Identificar subconjunto de nodos</w:t>
+      </w:r>
+    </w:p>
+    <w:p>
+      <w:r>
+        <w:t>Algoritmo de Lovain, busca la optimización de la modularidad del grafo</w:t>
+      </w:r>
+    </w:p>
+    <w:p>
+      <w:r>
+        <w:t>Modularidad:</w:t>
+      </w:r>
+    </w:p>
+    <w:p>
+      <w:pPr>
+        <w:pStyle w:val="ListParagraph"/>
+        <w:numPr>
+          <w:ilvl w:val="0"/>
+          <w:numId w:val="1"/>
+        </w:numPr>
+      </w:pPr>
+      <w:r>
+        <w:t>Mide la calidad de la partición de un comunidad</w:t>
+      </w:r>
+    </w:p>
+    <w:p>
+      <w:pPr>
+        <w:pStyle w:val="ListParagraph"/>
+        <w:numPr>
+          <w:ilvl w:val="0"/>
+          <w:numId w:val="1"/>
+        </w:numPr>
+      </w:pPr>
+      <w:r>
+        <w:t>Premisa: una buena partición tiene una partición similar dentro del mismo grupo, partición diferente de otro grupo</w:t>
+      </w:r>
+    </w:p>
+    <w:p/>
+    <w:p>
+      <w:pPr>
+        <w:pStyle w:val="ListParagraph"/>
+        <w:numPr>
+          <w:ilvl w:val="0"/>
+          <w:numId w:val="4"/>
+        </w:numPr>
+      </w:pPr>
+      <w:r>
+        <w:t>Consistencia</w:t>
+      </w:r>
+    </w:p>
+    <w:p>
+      <w:r>
+        <w:t>La consistencia es la capacidad de una red para mantener sus propiedad estructural cuando se enfrenta a fallos o ataques</w:t>
+      </w:r>
+    </w:p>
+    <w:p>
+      <w:pPr>
+        <w:pStyle w:val="ListParagraph"/>
+        <w:numPr>
+          <w:ilvl w:val="0"/>
+          <w:numId w:val="1"/>
+        </w:numPr>
+      </w:pPr>
+      <w:r>
+        <w:t>Tipo de ataques: eliminar nodos o enlaces</w:t>
+      </w:r>
+    </w:p>
+    <w:p>
+      <w:pPr>
+        <w:pStyle w:val="ListParagraph"/>
+        <w:numPr>
+          <w:ilvl w:val="0"/>
+          <w:numId w:val="1"/>
+        </w:numPr>
+      </w:pPr>
+      <w:r>
+        <w:t>Propiedades estructurales</w:t>
+      </w:r>
+    </w:p>
+    <w:p>
+      <w:pPr>
+        <w:pStyle w:val="ListParagraph"/>
+        <w:numPr>
+          <w:ilvl w:val="0"/>
+          <w:numId w:val="1"/>
+        </w:numPr>
+      </w:pPr>
+      <w:r>
+        <w:t>Ejemplos: un aeropuerto ciera</w:t>
       </w:r>
     </w:p>
     <w:sectPr>
@@ -448,6 +672,95 @@
     </w:lvl>
   </w:abstractNum>
   <w:abstractNum w:abstractNumId="1" w15:restartNumberingAfterBreak="0">
+    <w:nsid w:val="512118D8"/>
+    <w:multiLevelType w:val="hybridMultilevel"/>
+    <w:tmpl w:val="8A3CC3BA"/>
+    <w:lvl w:ilvl="0" w:tplc="0409000F">
+      <w:start w:val="1"/>
+      <w:numFmt w:val="decimal"/>
+      <w:lvlText w:val="%1."/>
+      <w:lvlJc w:val="left"/>
+      <w:pPr>
+        <w:ind w:left="360" w:hanging="360"/>
+      </w:pPr>
+      <w:rPr>
+        <w:rFonts w:hint="default"/>
+      </w:rPr>
+    </w:lvl>
+    <w:lvl w:ilvl="1" w:tplc="04090019" w:tentative="1">
+      <w:start w:val="1"/>
+      <w:numFmt w:val="lowerLetter"/>
+      <w:lvlText w:val="%2."/>
+      <w:lvlJc w:val="left"/>
+      <w:pPr>
+        <w:ind w:left="1080" w:hanging="360"/>
+      </w:pPr>
+    </w:lvl>
+    <w:lvl w:ilvl="2" w:tplc="0409001B" w:tentative="1">
+      <w:start w:val="1"/>
+      <w:numFmt w:val="lowerRoman"/>
+      <w:lvlText w:val="%3."/>
+      <w:lvlJc w:val="right"/>
+      <w:pPr>
+        <w:ind w:left="1800" w:hanging="180"/>
+      </w:pPr>
+    </w:lvl>
+    <w:lvl w:ilvl="3" w:tplc="0409000F" w:tentative="1">
+      <w:start w:val="1"/>
+      <w:numFmt w:val="decimal"/>
+      <w:lvlText w:val="%4."/>
+      <w:lvlJc w:val="left"/>
+      <w:pPr>
+        <w:ind w:left="2520" w:hanging="360"/>
+      </w:pPr>
+    </w:lvl>
+    <w:lvl w:ilvl="4" w:tplc="04090019" w:tentative="1">
+      <w:start w:val="1"/>
+      <w:numFmt w:val="lowerLetter"/>
+      <w:lvlText w:val="%5."/>
+      <w:lvlJc w:val="left"/>
+      <w:pPr>
+        <w:ind w:left="3240" w:hanging="360"/>
+      </w:pPr>
+    </w:lvl>
+    <w:lvl w:ilvl="5" w:tplc="0409001B" w:tentative="1">
+      <w:start w:val="1"/>
+      <w:numFmt w:val="lowerRoman"/>
+      <w:lvlText w:val="%6."/>
+      <w:lvlJc w:val="right"/>
+      <w:pPr>
+        <w:ind w:left="3960" w:hanging="180"/>
+      </w:pPr>
+    </w:lvl>
+    <w:lvl w:ilvl="6" w:tplc="0409000F" w:tentative="1">
+      <w:start w:val="1"/>
+      <w:numFmt w:val="decimal"/>
+      <w:lvlText w:val="%7."/>
+      <w:lvlJc w:val="left"/>
+      <w:pPr>
+        <w:ind w:left="4680" w:hanging="360"/>
+      </w:pPr>
+    </w:lvl>
+    <w:lvl w:ilvl="7" w:tplc="04090019" w:tentative="1">
+      <w:start w:val="1"/>
+      <w:numFmt w:val="lowerLetter"/>
+      <w:lvlText w:val="%8."/>
+      <w:lvlJc w:val="left"/>
+      <w:pPr>
+        <w:ind w:left="5400" w:hanging="360"/>
+      </w:pPr>
+    </w:lvl>
+    <w:lvl w:ilvl="8" w:tplc="0409001B" w:tentative="1">
+      <w:start w:val="1"/>
+      <w:numFmt w:val="lowerRoman"/>
+      <w:lvlText w:val="%9."/>
+      <w:lvlJc w:val="right"/>
+      <w:pPr>
+        <w:ind w:left="6120" w:hanging="180"/>
+      </w:pPr>
+    </w:lvl>
+  </w:abstractNum>
+  <w:abstractNum w:abstractNumId="2" w15:restartNumberingAfterBreak="0">
     <w:nsid w:val="6FF97284"/>
     <w:multiLevelType w:val="hybridMultilevel"/>
     <w:tmpl w:val="B7443082"/>
@@ -559,7 +872,7 @@
       </w:rPr>
     </w:lvl>
   </w:abstractNum>
-  <w:abstractNum w:abstractNumId="2" w15:restartNumberingAfterBreak="0">
+  <w:abstractNum w:abstractNumId="3" w15:restartNumberingAfterBreak="0">
     <w:nsid w:val="7F604CEC"/>
     <w:multiLevelType w:val="hybridMultilevel"/>
     <w:tmpl w:val="01C8D3CC"/>
@@ -649,13 +962,16 @@
     </w:lvl>
   </w:abstractNum>
   <w:num w:numId="1" w16cid:durableId="829752903">
-    <w:abstractNumId w:val="1"/>
+    <w:abstractNumId w:val="2"/>
   </w:num>
   <w:num w:numId="2" w16cid:durableId="7414231">
     <w:abstractNumId w:val="0"/>
   </w:num>
   <w:num w:numId="3" w16cid:durableId="1099833642">
-    <w:abstractNumId w:val="2"/>
+    <w:abstractNumId w:val="3"/>
+  </w:num>
+  <w:num w:numId="4" w16cid:durableId="290138833">
+    <w:abstractNumId w:val="1"/>
   </w:num>
 </w:numbering>
 </file>

</xml_diff>

<commit_message>
MIA - Practice 2 solved and Part 3 added
</commit_message>
<xml_diff>
--- a/ModelosInteligenciaArtificial/Unit04-Graphs/Unit04-Notes_Dirty.docx
+++ b/ModelosInteligenciaArtificial/Unit04-Graphs/Unit04-Notes_Dirty.docx
@@ -8,8 +8,13 @@
       </w:r>
     </w:p>
     <w:p>
-      <w:r>
-        <w:t>Analisis de estructuras en red (</w:t>
+      <w:proofErr w:type="spellStart"/>
+      <w:r>
+        <w:t>Analisis</w:t>
+      </w:r>
+      <w:proofErr w:type="spellEnd"/>
+      <w:r>
+        <w:t xml:space="preserve"> de estructuras en red (</w:t>
       </w:r>
       <w:r>
         <w:t>grafos)</w:t>
@@ -123,8 +128,13 @@
       </w:r>
     </w:p>
     <w:p>
-      <w:r>
-        <w:t>Que se puede hacer con las redes? Ejemplos:</w:t>
+      <w:proofErr w:type="gramStart"/>
+      <w:r>
+        <w:t>Que se puede hacer con las redes?</w:t>
+      </w:r>
+      <w:proofErr w:type="gramEnd"/>
+      <w:r>
+        <w:t xml:space="preserve"> Ejemplos:</w:t>
       </w:r>
     </w:p>
     <w:p>
@@ -135,9 +145,11 @@
           <w:numId w:val="1"/>
         </w:numPr>
       </w:pPr>
+      <w:proofErr w:type="gramStart"/>
       <w:r>
         <w:t>Es probable que se propague un rumor en la red?</w:t>
       </w:r>
+      <w:proofErr w:type="gramEnd"/>
     </w:p>
     <w:p>
       <w:pPr>
@@ -147,9 +159,11 @@
           <w:numId w:val="1"/>
         </w:numPr>
       </w:pPr>
+      <w:proofErr w:type="gramStart"/>
       <w:r>
         <w:t>Quien son las personas más influyentes?</w:t>
       </w:r>
+      <w:proofErr w:type="gramEnd"/>
     </w:p>
     <w:p>
       <w:pPr>
@@ -159,9 +173,19 @@
           <w:numId w:val="1"/>
         </w:numPr>
       </w:pPr>
-      <w:r>
-        <w:t>Es probable que un club de divida en dos grupos? Si es así, que nodos formarían parte?</w:t>
-      </w:r>
+      <w:proofErr w:type="gramStart"/>
+      <w:r>
+        <w:t>Es probable que un club de divida en dos grupos?</w:t>
+      </w:r>
+      <w:proofErr w:type="gramEnd"/>
+      <w:r>
+        <w:t xml:space="preserve"> </w:t>
+      </w:r>
+      <w:proofErr w:type="gramStart"/>
+      <w:r>
+        <w:t>Si es así, que nodos formarían parte?</w:t>
+      </w:r>
+      <w:proofErr w:type="gramEnd"/>
     </w:p>
     <w:p>
       <w:pPr>
@@ -171,8 +195,13 @@
           <w:numId w:val="1"/>
         </w:numPr>
       </w:pPr>
-      <w:r>
-        <w:t>Qué aeropuertos tienen mayor riesgo de propagación de cierto virus? Qué destinos están menos expuestos</w:t>
+      <w:proofErr w:type="gramStart"/>
+      <w:r>
+        <w:t>Qué aeropuertos tienen mayor riesgo de propagación de cierto virus?</w:t>
+      </w:r>
+      <w:proofErr w:type="gramEnd"/>
+      <w:r>
+        <w:t xml:space="preserve"> Qué destinos están menos expuestos</w:t>
       </w:r>
     </w:p>
     <w:p/>
@@ -211,8 +240,13 @@
           <w:numId w:val="1"/>
         </w:numPr>
       </w:pPr>
-      <w:r>
-        <w:t>Simetricales: relaciones bidireccionales (familiares)</w:t>
+      <w:proofErr w:type="spellStart"/>
+      <w:r>
+        <w:t>Simetricales</w:t>
+      </w:r>
+      <w:proofErr w:type="spellEnd"/>
+      <w:r>
+        <w:t>: relaciones bidireccionales (familiares)</w:t>
       </w:r>
     </w:p>
     <w:p>
@@ -242,7 +276,23 @@
     <w:p/>
     <w:p>
       <w:r>
-        <w:t>Redes ponderadas: la relaciones tienen un valor numerico de ocurrencias (las veces que 2 personan han almorzado juntas|)</w:t>
+        <w:t xml:space="preserve">Redes ponderadas: </w:t>
+      </w:r>
+      <w:proofErr w:type="gramStart"/>
+      <w:r>
+        <w:t>la relaciones</w:t>
+      </w:r>
+      <w:proofErr w:type="gramEnd"/>
+      <w:r>
+        <w:t xml:space="preserve"> tienen un valor </w:t>
+      </w:r>
+      <w:proofErr w:type="spellStart"/>
+      <w:r>
+        <w:t>numerico</w:t>
+      </w:r>
+      <w:proofErr w:type="spellEnd"/>
+      <w:r>
+        <w:t xml:space="preserve"> de ocurrencias (las veces que 2 personan han almorzado juntas|)</w:t>
       </w:r>
     </w:p>
     <w:p>
@@ -256,8 +306,13 @@
       </w:r>
     </w:p>
     <w:p>
-      <w:r>
-        <w:t>Multigrafos: unir dos nodos con múltiples relaciones a la vez</w:t>
+      <w:proofErr w:type="spellStart"/>
+      <w:r>
+        <w:t>Multigrafos</w:t>
+      </w:r>
+      <w:proofErr w:type="spellEnd"/>
+      <w:r>
+        <w:t>: unir dos nodos con múltiples relaciones a la vez</w:t>
       </w:r>
     </w:p>
     <w:p/>
@@ -272,17 +327,41 @@
           <w:lang w:val="en-US"/>
         </w:rPr>
       </w:pPr>
+      <w:proofErr w:type="spellStart"/>
       <w:r>
         <w:rPr>
           <w:lang w:val="en-US"/>
         </w:rPr>
         <w:lastRenderedPageBreak/>
-        <w:t>Grafos bipartidos</w:t>
-      </w:r>
-    </w:p>
-    <w:p>
-      <w:r>
-        <w:t>Grafos que estan compuestos de 2</w:t>
+        <w:t>Grafos</w:t>
+      </w:r>
+      <w:proofErr w:type="spellEnd"/>
+      <w:r>
+        <w:rPr>
+          <w:lang w:val="en-US"/>
+        </w:rPr>
+        <w:t xml:space="preserve"> </w:t>
+      </w:r>
+      <w:proofErr w:type="spellStart"/>
+      <w:r>
+        <w:rPr>
+          <w:lang w:val="en-US"/>
+        </w:rPr>
+        <w:t>bipartidos</w:t>
+      </w:r>
+      <w:proofErr w:type="spellEnd"/>
+    </w:p>
+    <w:p>
+      <w:r>
+        <w:t xml:space="preserve">Grafos que </w:t>
+      </w:r>
+      <w:proofErr w:type="spellStart"/>
+      <w:r>
+        <w:t>estan</w:t>
+      </w:r>
+      <w:proofErr w:type="spellEnd"/>
+      <w:r>
+        <w:t xml:space="preserve"> compuestos de 2</w:t>
       </w:r>
       <w:r>
         <w:t xml:space="preserve"> partes. Ejemplo: fans y equipos de futbol. Los nodos de este grafo solo se pueden relacionar con los grafos del otro lado.</w:t>
@@ -330,7 +409,23 @@
     </w:p>
     <w:p>
       <w:r>
-        <w:t>¿Cuanto de lejos esta el nodo A del nodo H?</w:t>
+        <w:t>¿</w:t>
+      </w:r>
+      <w:proofErr w:type="spellStart"/>
+      <w:r>
+        <w:t>Cuanto</w:t>
+      </w:r>
+      <w:proofErr w:type="spellEnd"/>
+      <w:r>
+        <w:t xml:space="preserve"> de lejos </w:t>
+      </w:r>
+      <w:proofErr w:type="spellStart"/>
+      <w:r>
+        <w:t>esta</w:t>
+      </w:r>
+      <w:proofErr w:type="spellEnd"/>
+      <w:r>
+        <w:t xml:space="preserve"> el nodo A del nodo H?</w:t>
       </w:r>
     </w:p>
     <w:p>
@@ -366,12 +461,36 @@
     </w:p>
     <w:p>
       <w:r>
-        <w:t>Excentricidad: de un nodo ‘n’ es la mayor distancia entre ‘n’ y todos sus nodos. Para cada nodo, busca cual es la mayor distancia para llegar al nodo mas alejado</w:t>
-      </w:r>
-    </w:p>
-    <w:p>
-      <w:r>
-        <w:t>El radio: mínima excentricidad. El nodo mas central, a cual le costaría llegar menos</w:t>
+        <w:t xml:space="preserve">Excentricidad: de un nodo ‘n’ es la mayor distancia entre ‘n’ y todos sus nodos. Para cada nodo, busca cual es la mayor distancia para llegar al nodo </w:t>
+      </w:r>
+      <w:proofErr w:type="spellStart"/>
+      <w:r>
+        <w:t>mas</w:t>
+      </w:r>
+      <w:proofErr w:type="spellEnd"/>
+      <w:r>
+        <w:t xml:space="preserve"> alejado</w:t>
+      </w:r>
+    </w:p>
+    <w:p>
+      <w:r>
+        <w:t xml:space="preserve">El radio: mínima excentricidad. El nodo </w:t>
+      </w:r>
+      <w:proofErr w:type="spellStart"/>
+      <w:r>
+        <w:t>mas</w:t>
+      </w:r>
+      <w:proofErr w:type="spellEnd"/>
+      <w:r>
+        <w:t xml:space="preserve"> central, a </w:t>
+      </w:r>
+      <w:proofErr w:type="gramStart"/>
+      <w:r>
+        <w:t>cual</w:t>
+      </w:r>
+      <w:proofErr w:type="gramEnd"/>
+      <w:r>
+        <w:t xml:space="preserve"> le costaría llegar menos</w:t>
       </w:r>
     </w:p>
     <w:p>
@@ -416,7 +535,15 @@
         </w:numPr>
       </w:pPr>
       <w:r>
-        <w:t>Componente conectado: los componentes tienen que estar conectados entre si y no tener conexión con otros nodos fuera del subconjunto</w:t>
+        <w:t xml:space="preserve">Componente conectado: los componentes tienen que estar conectados entre </w:t>
+      </w:r>
+      <w:proofErr w:type="spellStart"/>
+      <w:r>
+        <w:t>si</w:t>
+      </w:r>
+      <w:proofErr w:type="spellEnd"/>
+      <w:r>
+        <w:t xml:space="preserve"> y no tener conexión con otros nodos fuera del subconjunto</w:t>
       </w:r>
     </w:p>
     <w:p/>
@@ -432,7 +559,15 @@
     </w:p>
     <w:p>
       <w:r>
-        <w:t>Se considera débilmente conectado si al remplezar los enlaces dirigidos con enlaces no dirigidos en grafo está conectado</w:t>
+        <w:t xml:space="preserve">Se considera débilmente conectado si al </w:t>
+      </w:r>
+      <w:proofErr w:type="spellStart"/>
+      <w:r>
+        <w:t>remplezar</w:t>
+      </w:r>
+      <w:proofErr w:type="spellEnd"/>
+      <w:r>
+        <w:t xml:space="preserve"> los enlaces dirigidos con enlaces no dirigidos en grafo está conectado</w:t>
       </w:r>
     </w:p>
     <w:p/>
@@ -461,7 +596,23 @@
     </w:p>
     <w:p>
       <w:r>
-        <w:t>Algoritmo de Lovain, busca la optimización de la modularidad del grafo</w:t>
+        <w:t xml:space="preserve">Algoritmo de </w:t>
+      </w:r>
+      <w:proofErr w:type="spellStart"/>
+      <w:r>
+        <w:t>Lovain</w:t>
+      </w:r>
+      <w:proofErr w:type="spellEnd"/>
+      <w:r>
+        <w:t xml:space="preserve">, busca la optimización </w:t>
+      </w:r>
+      <w:proofErr w:type="gramStart"/>
+      <w:r>
+        <w:t>de la modularidad</w:t>
+      </w:r>
+      <w:proofErr w:type="gramEnd"/>
+      <w:r>
+        <w:t xml:space="preserve"> del grafo</w:t>
       </w:r>
     </w:p>
     <w:p>
@@ -478,8 +629,13 @@
         </w:numPr>
       </w:pPr>
       <w:r>
-        <w:t>Mide la calidad de la partición de un comunidad</w:t>
-      </w:r>
+        <w:t xml:space="preserve">Mide la calidad de la partición de </w:t>
+      </w:r>
+      <w:proofErr w:type="gramStart"/>
+      <w:r>
+        <w:t>un comunidad</w:t>
+      </w:r>
+      <w:proofErr w:type="gramEnd"/>
     </w:p>
     <w:p>
       <w:pPr>
@@ -508,7 +664,15 @@
     </w:p>
     <w:p>
       <w:r>
-        <w:t>La consistencia es la capacidad de una red para mantener sus propiedad estructural cuando se enfrenta a fallos o ataques</w:t>
+        <w:t xml:space="preserve">La consistencia es la capacidad de una red para mantener </w:t>
+      </w:r>
+      <w:proofErr w:type="gramStart"/>
+      <w:r>
+        <w:t>sus propiedad estructural</w:t>
+      </w:r>
+      <w:proofErr w:type="gramEnd"/>
+      <w:r>
+        <w:t xml:space="preserve"> cuando se enfrenta a fallos o ataques</w:t>
       </w:r>
     </w:p>
     <w:p>
@@ -544,8 +708,353 @@
         </w:numPr>
       </w:pPr>
       <w:r>
-        <w:t>Ejemplos: un aeropuerto ciera</w:t>
-      </w:r>
+        <w:t xml:space="preserve">Ejemplos: un aeropuerto </w:t>
+      </w:r>
+      <w:proofErr w:type="spellStart"/>
+      <w:r>
+        <w:t>ciera</w:t>
+      </w:r>
+      <w:proofErr w:type="spellEnd"/>
+    </w:p>
+    <w:p/>
+    <w:p>
+      <w:r>
+        <w:br w:type="page"/>
+      </w:r>
+    </w:p>
+    <w:p>
+      <w:r>
+        <w:lastRenderedPageBreak/>
+        <w:t>21/05/2024</w:t>
+      </w:r>
+    </w:p>
+    <w:p>
+      <w:r>
+        <w:t>Medidas de centralidad</w:t>
+      </w:r>
+    </w:p>
+    <w:p>
+      <w:pPr>
+        <w:pStyle w:val="ListParagraph"/>
+        <w:numPr>
+          <w:ilvl w:val="0"/>
+          <w:numId w:val="5"/>
+        </w:numPr>
+      </w:pPr>
+      <w:r>
+        <w:t>Relevancia de un nodo</w:t>
+      </w:r>
+    </w:p>
+    <w:p>
+      <w:r>
+        <w:t>La importancia de un nodo depende del criterio que se tome</w:t>
+      </w:r>
+    </w:p>
+    <w:p>
+      <w:pPr>
+        <w:pStyle w:val="ListParagraph"/>
+        <w:numPr>
+          <w:ilvl w:val="0"/>
+          <w:numId w:val="1"/>
+        </w:numPr>
+      </w:pPr>
+      <w:r>
+        <w:t>Numero de amigos</w:t>
+      </w:r>
+    </w:p>
+    <w:p>
+      <w:pPr>
+        <w:pStyle w:val="ListParagraph"/>
+        <w:numPr>
+          <w:ilvl w:val="0"/>
+          <w:numId w:val="1"/>
+        </w:numPr>
+      </w:pPr>
+      <w:r>
+        <w:t>Fracción de los caminos más cortos que pasan por el nodo</w:t>
+      </w:r>
+    </w:p>
+    <w:p>
+      <w:r>
+        <w:t>Las medidas de centralidad sirven para:</w:t>
+      </w:r>
+    </w:p>
+    <w:p>
+      <w:pPr>
+        <w:pStyle w:val="ListParagraph"/>
+        <w:numPr>
+          <w:ilvl w:val="0"/>
+          <w:numId w:val="1"/>
+        </w:numPr>
+      </w:pPr>
+      <w:r>
+        <w:t xml:space="preserve">Nodos </w:t>
+      </w:r>
+      <w:proofErr w:type="spellStart"/>
+      <w:r>
+        <w:t>ifluyentes</w:t>
+      </w:r>
+      <w:proofErr w:type="spellEnd"/>
+      <w:r>
+        <w:t xml:space="preserve"> en una red social</w:t>
+      </w:r>
+    </w:p>
+    <w:p>
+      <w:pPr>
+        <w:pStyle w:val="ListParagraph"/>
+        <w:numPr>
+          <w:ilvl w:val="0"/>
+          <w:numId w:val="1"/>
+        </w:numPr>
+      </w:pPr>
+      <w:r>
+        <w:t>Nodos centrales en una epidemia</w:t>
+      </w:r>
+    </w:p>
+    <w:p>
+      <w:r>
+        <w:t>Estas medidas son múltiples:</w:t>
+      </w:r>
+    </w:p>
+    <w:p>
+      <w:r>
+        <w:t>*</w:t>
+      </w:r>
+    </w:p>
+    <w:p/>
+    <w:p>
+      <w:r>
+        <w:t>Grado de centralidad</w:t>
+      </w:r>
+    </w:p>
+    <w:p>
+      <w:r>
+        <w:t>Nodos con mas conexiones (</w:t>
+      </w:r>
+      <w:proofErr w:type="spellStart"/>
+      <w:r>
+        <w:t>numero</w:t>
+      </w:r>
+      <w:proofErr w:type="spellEnd"/>
+      <w:r>
+        <w:t xml:space="preserve"> de vecinos)</w:t>
+      </w:r>
+    </w:p>
+    <w:p>
+      <w:r>
+        <w:t xml:space="preserve">Redes no dirigidas: </w:t>
+      </w:r>
+      <w:proofErr w:type="spellStart"/>
+      <w:r>
+        <w:t>degree</w:t>
+      </w:r>
+      <w:proofErr w:type="spellEnd"/>
+    </w:p>
+    <w:p>
+      <w:pPr>
+        <w:rPr>
+          <w:lang w:val="en-US"/>
+        </w:rPr>
+      </w:pPr>
+      <w:r>
+        <w:rPr>
+          <w:lang w:val="en-US"/>
+        </w:rPr>
+        <w:t xml:space="preserve">Redes </w:t>
+      </w:r>
+      <w:proofErr w:type="spellStart"/>
+      <w:r>
+        <w:rPr>
+          <w:lang w:val="en-US"/>
+        </w:rPr>
+        <w:t>dirigidas</w:t>
+      </w:r>
+      <w:proofErr w:type="spellEnd"/>
+      <w:r>
+        <w:rPr>
+          <w:lang w:val="en-US"/>
+        </w:rPr>
+        <w:t>: in-degree / out</w:t>
+      </w:r>
+      <w:r>
+        <w:rPr>
+          <w:lang w:val="en-US"/>
+        </w:rPr>
+        <w:t>-degree</w:t>
+      </w:r>
+    </w:p>
+    <w:p>
+      <w:pPr>
+        <w:rPr>
+          <w:lang w:val="en-US"/>
+        </w:rPr>
+      </w:pPr>
+    </w:p>
+    <w:p>
+      <w:pPr>
+        <w:rPr>
+          <w:lang w:val="en-US"/>
+        </w:rPr>
+      </w:pPr>
+      <w:proofErr w:type="spellStart"/>
+      <w:r>
+        <w:rPr>
+          <w:lang w:val="en-US"/>
+        </w:rPr>
+        <w:t>Intermediacion</w:t>
+      </w:r>
+      <w:proofErr w:type="spellEnd"/>
+    </w:p>
+    <w:p>
+      <w:r>
+        <w:t xml:space="preserve">Numero de caminos </w:t>
+      </w:r>
+      <w:proofErr w:type="spellStart"/>
+      <w:r>
+        <w:t>mas</w:t>
+      </w:r>
+      <w:proofErr w:type="spellEnd"/>
+      <w:r>
+        <w:t xml:space="preserve"> c</w:t>
+      </w:r>
+      <w:r>
+        <w:t>ortos que pasan por ese nodo (</w:t>
+      </w:r>
+      <w:proofErr w:type="spellStart"/>
+      <w:r>
+        <w:t>esta</w:t>
+      </w:r>
+      <w:proofErr w:type="spellEnd"/>
+      <w:r>
+        <w:t xml:space="preserve"> en el medio).</w:t>
+      </w:r>
+    </w:p>
+    <w:p>
+      <w:r>
+        <w:t>Este algoritmo es bastante costoso computacionalmente. Debido a ello, es posible coger tan solo una muestra en grafos con muchos nodos</w:t>
+      </w:r>
+    </w:p>
+    <w:p>
+      <w:r>
+        <w:t xml:space="preserve">También es posible trabajar con </w:t>
+      </w:r>
+      <w:proofErr w:type="spellStart"/>
+      <w:r>
+        <w:t>subconjutos</w:t>
+      </w:r>
+      <w:proofErr w:type="spellEnd"/>
+      <w:r>
+        <w:t xml:space="preserve"> para limitar los elementos </w:t>
+      </w:r>
+    </w:p>
+    <w:p>
+      <w:r>
+        <w:t>También es posible utilizar enlaces en lugar de nodos para medir la centralidad</w:t>
+      </w:r>
+    </w:p>
+    <w:p/>
+    <w:p/>
+    <w:p>
+      <w:r>
+        <w:t xml:space="preserve">Page </w:t>
+      </w:r>
+      <w:proofErr w:type="spellStart"/>
+      <w:r>
+        <w:t>rank</w:t>
+      </w:r>
+      <w:proofErr w:type="spellEnd"/>
+    </w:p>
+    <w:p>
+      <w:r>
+        <w:t>Forma de calcular la centralidad para casos concretos.</w:t>
+      </w:r>
+    </w:p>
+    <w:p>
+      <w:r>
+        <w:t>Trata de determinar que páginas web son las más importantes.</w:t>
+      </w:r>
+    </w:p>
+    <w:p>
+      <w:r>
+        <w:t>Trabaja con redes dirigidas para conocer como se distribuyen los hipervínculos</w:t>
+      </w:r>
+    </w:p>
+    <w:p>
+      <w:r>
+        <w:t xml:space="preserve">La idea del PageRank es </w:t>
+      </w:r>
+      <w:proofErr w:type="gramStart"/>
+      <w:r>
+        <w:t>que</w:t>
+      </w:r>
+      <w:proofErr w:type="gramEnd"/>
+      <w:r>
+        <w:t xml:space="preserve"> haciendo un recorrido aleatorio, se llegue a cierto nodo después de </w:t>
+      </w:r>
+      <w:r>
+        <w:rPr>
+          <w:i/>
+          <w:iCs/>
+        </w:rPr>
+        <w:t>k</w:t>
+      </w:r>
+      <w:r>
+        <w:t xml:space="preserve"> pasos</w:t>
+      </w:r>
+    </w:p>
+    <w:p>
+      <w:r>
+        <w:t xml:space="preserve">Puede existir un problema si existen dos nodos que solo se apuntan entre ellos, </w:t>
+      </w:r>
+      <w:proofErr w:type="spellStart"/>
+      <w:r>
+        <w:t>abosorviendo</w:t>
+      </w:r>
+      <w:proofErr w:type="spellEnd"/>
+      <w:r>
+        <w:t xml:space="preserve"> todo el page </w:t>
+      </w:r>
+      <w:proofErr w:type="spellStart"/>
+      <w:r>
+        <w:t>rank</w:t>
+      </w:r>
+      <w:proofErr w:type="spellEnd"/>
+      <w:r>
+        <w:t xml:space="preserve">. Es por ello </w:t>
+      </w:r>
+      <w:proofErr w:type="gramStart"/>
+      <w:r>
+        <w:t>que</w:t>
+      </w:r>
+      <w:proofErr w:type="gramEnd"/>
+      <w:r>
+        <w:t xml:space="preserve"> se creo un ‘factor de amortiguación’ llamado </w:t>
+      </w:r>
+      <w:proofErr w:type="spellStart"/>
+      <w:r>
+        <w:t>Scaled</w:t>
+      </w:r>
+      <w:proofErr w:type="spellEnd"/>
+      <w:r>
+        <w:t xml:space="preserve"> </w:t>
+      </w:r>
+      <w:r>
+        <w:lastRenderedPageBreak/>
+        <w:t>PageRank para evitar estos casos. El valor Alpha permite controlar la desviación de este algoritmo.</w:t>
+      </w:r>
+    </w:p>
+    <w:p/>
+    <w:p>
+      <w:r>
+        <w:t>Comparativas de medidas de centralidad</w:t>
+      </w:r>
+    </w:p>
+    <w:p>
+      <w:pPr>
+        <w:rPr>
+          <w:lang w:val="en-US"/>
+        </w:rPr>
+      </w:pPr>
     </w:p>
     <w:sectPr>
       <w:pgSz w:w="11906" w:h="16838"/>
@@ -873,6 +1382,95 @@
     </w:lvl>
   </w:abstractNum>
   <w:abstractNum w:abstractNumId="3" w15:restartNumberingAfterBreak="0">
+    <w:nsid w:val="75BB6627"/>
+    <w:multiLevelType w:val="hybridMultilevel"/>
+    <w:tmpl w:val="D842F2D4"/>
+    <w:lvl w:ilvl="0" w:tplc="0409000F">
+      <w:start w:val="1"/>
+      <w:numFmt w:val="decimal"/>
+      <w:lvlText w:val="%1."/>
+      <w:lvlJc w:val="left"/>
+      <w:pPr>
+        <w:ind w:left="360" w:hanging="360"/>
+      </w:pPr>
+      <w:rPr>
+        <w:rFonts w:hint="default"/>
+      </w:rPr>
+    </w:lvl>
+    <w:lvl w:ilvl="1" w:tplc="04090019" w:tentative="1">
+      <w:start w:val="1"/>
+      <w:numFmt w:val="lowerLetter"/>
+      <w:lvlText w:val="%2."/>
+      <w:lvlJc w:val="left"/>
+      <w:pPr>
+        <w:ind w:left="1080" w:hanging="360"/>
+      </w:pPr>
+    </w:lvl>
+    <w:lvl w:ilvl="2" w:tplc="0409001B" w:tentative="1">
+      <w:start w:val="1"/>
+      <w:numFmt w:val="lowerRoman"/>
+      <w:lvlText w:val="%3."/>
+      <w:lvlJc w:val="right"/>
+      <w:pPr>
+        <w:ind w:left="1800" w:hanging="180"/>
+      </w:pPr>
+    </w:lvl>
+    <w:lvl w:ilvl="3" w:tplc="0409000F" w:tentative="1">
+      <w:start w:val="1"/>
+      <w:numFmt w:val="decimal"/>
+      <w:lvlText w:val="%4."/>
+      <w:lvlJc w:val="left"/>
+      <w:pPr>
+        <w:ind w:left="2520" w:hanging="360"/>
+      </w:pPr>
+    </w:lvl>
+    <w:lvl w:ilvl="4" w:tplc="04090019" w:tentative="1">
+      <w:start w:val="1"/>
+      <w:numFmt w:val="lowerLetter"/>
+      <w:lvlText w:val="%5."/>
+      <w:lvlJc w:val="left"/>
+      <w:pPr>
+        <w:ind w:left="3240" w:hanging="360"/>
+      </w:pPr>
+    </w:lvl>
+    <w:lvl w:ilvl="5" w:tplc="0409001B" w:tentative="1">
+      <w:start w:val="1"/>
+      <w:numFmt w:val="lowerRoman"/>
+      <w:lvlText w:val="%6."/>
+      <w:lvlJc w:val="right"/>
+      <w:pPr>
+        <w:ind w:left="3960" w:hanging="180"/>
+      </w:pPr>
+    </w:lvl>
+    <w:lvl w:ilvl="6" w:tplc="0409000F" w:tentative="1">
+      <w:start w:val="1"/>
+      <w:numFmt w:val="decimal"/>
+      <w:lvlText w:val="%7."/>
+      <w:lvlJc w:val="left"/>
+      <w:pPr>
+        <w:ind w:left="4680" w:hanging="360"/>
+      </w:pPr>
+    </w:lvl>
+    <w:lvl w:ilvl="7" w:tplc="04090019" w:tentative="1">
+      <w:start w:val="1"/>
+      <w:numFmt w:val="lowerLetter"/>
+      <w:lvlText w:val="%8."/>
+      <w:lvlJc w:val="left"/>
+      <w:pPr>
+        <w:ind w:left="5400" w:hanging="360"/>
+      </w:pPr>
+    </w:lvl>
+    <w:lvl w:ilvl="8" w:tplc="0409001B" w:tentative="1">
+      <w:start w:val="1"/>
+      <w:numFmt w:val="lowerRoman"/>
+      <w:lvlText w:val="%9."/>
+      <w:lvlJc w:val="right"/>
+      <w:pPr>
+        <w:ind w:left="6120" w:hanging="180"/>
+      </w:pPr>
+    </w:lvl>
+  </w:abstractNum>
+  <w:abstractNum w:abstractNumId="4" w15:restartNumberingAfterBreak="0">
     <w:nsid w:val="7F604CEC"/>
     <w:multiLevelType w:val="hybridMultilevel"/>
     <w:tmpl w:val="01C8D3CC"/>
@@ -968,10 +1566,13 @@
     <w:abstractNumId w:val="0"/>
   </w:num>
   <w:num w:numId="3" w16cid:durableId="1099833642">
-    <w:abstractNumId w:val="3"/>
+    <w:abstractNumId w:val="4"/>
   </w:num>
   <w:num w:numId="4" w16cid:durableId="290138833">
     <w:abstractNumId w:val="1"/>
+  </w:num>
+  <w:num w:numId="5" w16cid:durableId="157119321">
+    <w:abstractNumId w:val="3"/>
   </w:num>
 </w:numbering>
 </file>

</xml_diff>